<commit_message>
added time,weather,not sound yet, anim
</commit_message>
<xml_diff>
--- a/FALTANTES.docx
+++ b/FALTANTES.docx
@@ -21,20 +21,8 @@
       </w:r>
       <w:r>
         <w:br/>
-      </w:r>
-      <w:proofErr w:type="spellStart"/>
-      <w:r>
-        <w:t>if</w:t>
-      </w:r>
-      <w:proofErr w:type="spellEnd"/>
-      <w:r>
-        <w:t xml:space="preserve"> (error) -&gt; </w:t>
-      </w:r>
-      <w:proofErr w:type="spellStart"/>
-      <w:r>
-        <w:t>retry</w:t>
-      </w:r>
-      <w:proofErr w:type="spellEnd"/>
+        <w:t>if (error) -&gt; retry</w:t>
+      </w:r>
       <w:r>
         <w:br/>
       </w:r>
@@ -62,15 +50,7 @@
         <w:t>-</w:t>
       </w:r>
       <w:r>
-        <w:t xml:space="preserve">JSON </w:t>
-      </w:r>
-      <w:proofErr w:type="spellStart"/>
-      <w:r>
-        <w:t>handler</w:t>
-      </w:r>
-      <w:proofErr w:type="spellEnd"/>
-      <w:r>
-        <w:t xml:space="preserve"> local caja</w:t>
+        <w:t>JSON handler local caja</w:t>
       </w:r>
       <w:r>
         <w:t xml:space="preserve"> </w:t>
@@ -79,67 +59,20 @@
         <w:br/>
       </w:r>
       <w:r>
-        <w:t xml:space="preserve">- configurar el </w:t>
-      </w:r>
-      <w:proofErr w:type="spellStart"/>
-      <w:r>
-        <w:t>login</w:t>
-      </w:r>
-      <w:proofErr w:type="spellEnd"/>
-      <w:r>
-        <w:t xml:space="preserve"> (COMPARE USER-PASS, </w:t>
-      </w:r>
-      <w:proofErr w:type="spellStart"/>
-      <w:r>
-        <w:t>encrypted</w:t>
-      </w:r>
-      <w:proofErr w:type="spellEnd"/>
-      <w:r>
-        <w:t>)</w:t>
-      </w:r>
-      <w:r>
-        <w:br/>
-      </w:r>
-      <w:r>
-        <w:t xml:space="preserve">- crear </w:t>
-      </w:r>
-      <w:proofErr w:type="spellStart"/>
-      <w:r>
-        <w:t>querys</w:t>
-      </w:r>
-      <w:proofErr w:type="spellEnd"/>
-      <w:r>
-        <w:t xml:space="preserve"> para visualización </w:t>
-      </w:r>
-      <w:proofErr w:type="spellStart"/>
-      <w:r>
-        <w:t>gral</w:t>
-      </w:r>
-      <w:proofErr w:type="spellEnd"/>
-      <w:r>
-        <w:t xml:space="preserve">  -&gt; View </w:t>
-      </w:r>
-      <w:proofErr w:type="spellStart"/>
-      <w:r>
-        <w:t>all</w:t>
-      </w:r>
-      <w:proofErr w:type="spellEnd"/>
-      <w:r>
-        <w:t xml:space="preserve"> </w:t>
-      </w:r>
-      <w:proofErr w:type="spellStart"/>
-      <w:r>
-        <w:t>gral</w:t>
-      </w:r>
-      <w:proofErr w:type="spellEnd"/>
-      <w:r>
-        <w:t xml:space="preserve"> </w:t>
-      </w:r>
-      <w:proofErr w:type="spellStart"/>
-      <w:r>
-        <w:t>turns</w:t>
-      </w:r>
-      <w:proofErr w:type="spellEnd"/>
+        <w:t>- configurar el login</w:t>
+      </w:r>
+      <w:r>
+        <w:t xml:space="preserve"> (COMPARE USER-PASS, encrypted)</w:t>
+      </w:r>
+      <w:r>
+        <w:br/>
+      </w:r>
+      <w:r>
+        <w:t>- crear querys para visualización gral</w:t>
+      </w:r>
+      <w:r>
+        <w:t xml:space="preserve">  -&gt; View all gral turns</w:t>
+      </w:r>
       <w:r>
         <w:br/>
       </w:r>
@@ -160,45 +93,19 @@
       </w:r>
       <w:r>
         <w:br/>
-        <w:t>Crear animación para mostrar nuevo</w:t>
-      </w:r>
-      <w:r>
-        <w:t xml:space="preserve"> -&gt; Cambiar </w:t>
-      </w:r>
-      <w:proofErr w:type="spellStart"/>
-      <w:r>
-        <w:t>labels</w:t>
-      </w:r>
-      <w:proofErr w:type="spellEnd"/>
-      <w:r>
-        <w:t xml:space="preserve"> directo</w:t>
-      </w:r>
-      <w:r>
-        <w:br/>
-        <w:t>Configurar video/imagen -&gt; QTMULTIMEDIA</w:t>
-      </w:r>
-      <w:r>
-        <w:br/>
-      </w:r>
-      <w:proofErr w:type="spellStart"/>
-      <w:r>
-        <w:t>Animacion</w:t>
-      </w:r>
-      <w:proofErr w:type="spellEnd"/>
-      <w:r>
-        <w:t xml:space="preserve"> </w:t>
-      </w:r>
-      <w:proofErr w:type="spellStart"/>
-      <w:r>
-        <w:t>label</w:t>
-      </w:r>
-      <w:proofErr w:type="spellEnd"/>
-      <w:r>
-        <w:t xml:space="preserve"> desplazable</w:t>
-      </w:r>
-      <w:r>
-        <w:br/>
-        <w:t>Reproducir sonido al llamar o notificar</w:t>
+      </w:r>
+      <w:r>
+        <w:t>Reproducir sonido/ video</w:t>
+      </w:r>
+      <w:r>
+        <w:br/>
+      </w:r>
+      <w:r>
+        <w:t>Folder o path video -&gt; editable desde atencion</w:t>
+      </w:r>
+      <w:r>
+        <w:br/>
+        <w:t>activador label posición?</w:t>
       </w:r>
       <w:r>
         <w:br/>
@@ -233,7 +140,7 @@
       </w:pPr>
     </w:pPrDefault>
   </w:docDefaults>
-  <w:latentStyles w:defLockedState="0" w:defUIPriority="99" w:defSemiHidden="0" w:defUnhideWhenUsed="0" w:defQFormat="0" w:count="377">
+  <w:latentStyles w:defLockedState="0" w:defUIPriority="99" w:defSemiHidden="0" w:defUnhideWhenUsed="0" w:defQFormat="0" w:count="376">
     <w:lsdException w:name="Normal" w:uiPriority="0" w:qFormat="1"/>
     <w:lsdException w:name="heading 1" w:uiPriority="9" w:qFormat="1"/>
     <w:lsdException w:name="heading 2" w:semiHidden="1" w:uiPriority="9" w:unhideWhenUsed="1" w:qFormat="1"/>
@@ -610,7 +517,6 @@
     <w:lsdException w:name="Hashtag" w:semiHidden="1" w:unhideWhenUsed="1"/>
     <w:lsdException w:name="Unresolved Mention" w:semiHidden="1" w:unhideWhenUsed="1"/>
     <w:lsdException w:name="Smart Link" w:semiHidden="1" w:unhideWhenUsed="1"/>
-    <w:lsdException w:name="Código" w:uiPriority="50"/>
   </w:latentStyles>
   <w:style w:type="paragraph" w:default="1" w:styleId="Normal">
     <w:name w:val="Normal"/>

</xml_diff>

<commit_message>
need to relink resources of display
</commit_message>
<xml_diff>
--- a/FALTANTES.docx
+++ b/FALTANTES.docx
@@ -77,10 +77,10 @@
         <w:br/>
       </w:r>
       <w:r>
-        <w:t>- crear querys para visualización gral</w:t>
-      </w:r>
-      <w:r>
-        <w:t xml:space="preserve">  -&gt; View all gral turns</w:t>
+        <w:t xml:space="preserve">- crear </w:t>
+      </w:r>
+      <w:r>
+        <w:t>query reset</w:t>
       </w:r>
       <w:r>
         <w:br/>

</xml_diff>

<commit_message>
working in querys and dbcon
</commit_message>
<xml_diff>
--- a/FALTANTES.docx
+++ b/FALTANTES.docx
@@ -14,30 +14,17 @@
       </w:r>
       <w:r>
         <w:br/>
-        <w:t xml:space="preserve">GENERAR </w:t>
-      </w:r>
-      <w:r>
-        <w:t>CONEXIÓN, LUEGO QUERYS</w:t>
-      </w:r>
-      <w:r>
-        <w:br/>
-        <w:t>if (</w:t>
-      </w:r>
-      <w:r>
-        <w:t xml:space="preserve">connection </w:t>
-      </w:r>
-      <w:r>
-        <w:t>error) -&gt; re</w:t>
-      </w:r>
-      <w:r>
-        <w:t>generate con()</w:t>
-      </w:r>
-      <w:r>
-        <w:br/>
-      </w:r>
-      <w:r>
-        <w:br/>
-        <w:t>IMPRIMIR TICKET PERSONALIZADO (GET NRO ACTUAL FROM QUERY)</w:t>
+        <w:t>(Verificar efectos, colores y conexión)</w:t>
+      </w:r>
+      <w:r>
+        <w:br/>
+      </w:r>
+      <w:r>
+        <w:t>-redundancia con</w:t>
+      </w:r>
+      <w:r>
+        <w:br/>
+        <w:t>Colores asignados?</w:t>
       </w:r>
       <w:r>
         <w:br/>
@@ -56,32 +43,30 @@
       </w:r>
       <w:r>
         <w:br/>
-        <w:t>-</w:t>
-      </w:r>
-      <w:r>
-        <w:t>JSON handler local caja</w:t>
-      </w:r>
+        <w:t xml:space="preserve">-redundancia </w:t>
+      </w:r>
+      <w:r>
+        <w:t>con</w:t>
+      </w:r>
+      <w:r>
+        <w:br/>
+      </w:r>
+      <w:r>
+        <w:t xml:space="preserve">- crear </w:t>
+      </w:r>
+      <w:proofErr w:type="spellStart"/>
+      <w:r>
+        <w:t>query</w:t>
+      </w:r>
+      <w:proofErr w:type="spellEnd"/>
       <w:r>
         <w:t xml:space="preserve"> </w:t>
       </w:r>
-      <w:r>
-        <w:br/>
-      </w:r>
-      <w:r>
-        <w:t>- configurar el login</w:t>
-      </w:r>
-      <w:r>
-        <w:t xml:space="preserve"> (COMPARE USER-PASS, encrypted)</w:t>
-      </w:r>
-      <w:r>
-        <w:br/>
-      </w:r>
-      <w:r>
-        <w:t xml:space="preserve">- crear </w:t>
-      </w:r>
-      <w:r>
-        <w:t>query reset</w:t>
-      </w:r>
+      <w:proofErr w:type="spellStart"/>
+      <w:r>
+        <w:t>reset</w:t>
+      </w:r>
+      <w:proofErr w:type="spellEnd"/>
       <w:r>
         <w:br/>
       </w:r>
@@ -120,7 +105,30 @@
       </w:r>
       <w:r>
         <w:br/>
-        <w:t>if (connection error) -&gt; regenerate con()</w:t>
+      </w:r>
+      <w:proofErr w:type="spellStart"/>
+      <w:r>
+        <w:t>if</w:t>
+      </w:r>
+      <w:proofErr w:type="spellEnd"/>
+      <w:r>
+        <w:t xml:space="preserve"> (</w:t>
+      </w:r>
+      <w:proofErr w:type="spellStart"/>
+      <w:r>
+        <w:t>connection</w:t>
+      </w:r>
+      <w:proofErr w:type="spellEnd"/>
+      <w:r>
+        <w:t xml:space="preserve"> error) -&gt; </w:t>
+      </w:r>
+      <w:proofErr w:type="spellStart"/>
+      <w:r>
+        <w:t>regenerate</w:t>
+      </w:r>
+      <w:proofErr w:type="spellEnd"/>
+      <w:r>
+        <w:t xml:space="preserve"> con()</w:t>
       </w:r>
       <w:r>
         <w:br/>
@@ -133,17 +141,98 @@
       </w:r>
       <w:r>
         <w:br/>
-        <w:t>Json handler from server or LAN host</w:t>
-      </w:r>
-      <w:r>
-        <w:br/>
-      </w:r>
-      <w:r>
-        <w:t>Folder o path video -&gt; editable desde atencion</w:t>
-      </w:r>
-      <w:r>
-        <w:br/>
-      </w:r>
+      </w:r>
+      <w:proofErr w:type="spellStart"/>
+      <w:r>
+        <w:t>Json</w:t>
+      </w:r>
+      <w:proofErr w:type="spellEnd"/>
+      <w:r>
+        <w:t xml:space="preserve"> </w:t>
+      </w:r>
+      <w:proofErr w:type="spellStart"/>
+      <w:r>
+        <w:t>handler</w:t>
+      </w:r>
+      <w:proofErr w:type="spellEnd"/>
+      <w:r>
+        <w:t xml:space="preserve"> </w:t>
+      </w:r>
+      <w:proofErr w:type="spellStart"/>
+      <w:r>
+        <w:t>from</w:t>
+      </w:r>
+      <w:proofErr w:type="spellEnd"/>
+      <w:r>
+        <w:t xml:space="preserve"> server </w:t>
+      </w:r>
+      <w:proofErr w:type="spellStart"/>
+      <w:r>
+        <w:t>or</w:t>
+      </w:r>
+      <w:proofErr w:type="spellEnd"/>
+      <w:r>
+        <w:t xml:space="preserve"> LAN host</w:t>
+      </w:r>
+      <w:r>
+        <w:br/>
+      </w:r>
+      <w:r>
+        <w:t xml:space="preserve">Folder o </w:t>
+      </w:r>
+      <w:proofErr w:type="spellStart"/>
+      <w:r>
+        <w:t>path</w:t>
+      </w:r>
+      <w:proofErr w:type="spellEnd"/>
+      <w:r>
+        <w:t xml:space="preserve"> video -&gt; editable desde </w:t>
+      </w:r>
+      <w:proofErr w:type="spellStart"/>
+      <w:r>
+        <w:t>atencion</w:t>
+      </w:r>
+      <w:proofErr w:type="spellEnd"/>
+      <w:r>
+        <w:br/>
+      </w:r>
+      <w:proofErr w:type="spellStart"/>
+      <w:r>
+        <w:t>Need</w:t>
+      </w:r>
+      <w:proofErr w:type="spellEnd"/>
+      <w:r>
+        <w:t xml:space="preserve"> </w:t>
+      </w:r>
+      <w:proofErr w:type="spellStart"/>
+      <w:r>
+        <w:t>to</w:t>
+      </w:r>
+      <w:proofErr w:type="spellEnd"/>
+      <w:r>
+        <w:t xml:space="preserve"> </w:t>
+      </w:r>
+      <w:proofErr w:type="spellStart"/>
+      <w:r>
+        <w:t>fix</w:t>
+      </w:r>
+      <w:proofErr w:type="spellEnd"/>
+      <w:r>
+        <w:t xml:space="preserve"> </w:t>
+      </w:r>
+      <w:proofErr w:type="spellStart"/>
+      <w:r>
+        <w:t>next</w:t>
+      </w:r>
+      <w:proofErr w:type="spellEnd"/>
+      <w:r>
+        <w:t xml:space="preserve"> </w:t>
+      </w:r>
+      <w:proofErr w:type="spellStart"/>
+      <w:r>
+        <w:t>query</w:t>
+      </w:r>
+      <w:proofErr w:type="spellEnd"/>
       <w:r>
         <w:br/>
       </w:r>

</xml_diff>

<commit_message>
notify functionality created with db
</commit_message>
<xml_diff>
--- a/FALTANTES.docx
+++ b/FALTANTES.docx
@@ -54,19 +54,9 @@
       <w:r>
         <w:t xml:space="preserve">- crear </w:t>
       </w:r>
-      <w:proofErr w:type="spellStart"/>
-      <w:r>
-        <w:t>query</w:t>
-      </w:r>
-      <w:proofErr w:type="spellEnd"/>
-      <w:r>
-        <w:t xml:space="preserve"> </w:t>
-      </w:r>
-      <w:proofErr w:type="spellStart"/>
-      <w:r>
-        <w:t>reset</w:t>
-      </w:r>
-      <w:proofErr w:type="spellEnd"/>
+      <w:r>
+        <w:t>query reset</w:t>
+      </w:r>
       <w:r>
         <w:br/>
       </w:r>
@@ -105,30 +95,7 @@
       </w:r>
       <w:r>
         <w:br/>
-      </w:r>
-      <w:proofErr w:type="spellStart"/>
-      <w:r>
-        <w:t>if</w:t>
-      </w:r>
-      <w:proofErr w:type="spellEnd"/>
-      <w:r>
-        <w:t xml:space="preserve"> (</w:t>
-      </w:r>
-      <w:proofErr w:type="spellStart"/>
-      <w:r>
-        <w:t>connection</w:t>
-      </w:r>
-      <w:proofErr w:type="spellEnd"/>
-      <w:r>
-        <w:t xml:space="preserve"> error) -&gt; </w:t>
-      </w:r>
-      <w:proofErr w:type="spellStart"/>
-      <w:r>
-        <w:t>regenerate</w:t>
-      </w:r>
-      <w:proofErr w:type="spellEnd"/>
-      <w:r>
-        <w:t xml:space="preserve"> con()</w:t>
+        <w:t>if (connection error) -&gt; regenerate con()</w:t>
       </w:r>
       <w:r>
         <w:br/>
@@ -141,100 +108,25 @@
       </w:r>
       <w:r>
         <w:br/>
-      </w:r>
-      <w:proofErr w:type="spellStart"/>
-      <w:r>
-        <w:t>Json</w:t>
-      </w:r>
-      <w:proofErr w:type="spellEnd"/>
-      <w:r>
-        <w:t xml:space="preserve"> </w:t>
-      </w:r>
-      <w:proofErr w:type="spellStart"/>
-      <w:r>
-        <w:t>handler</w:t>
-      </w:r>
-      <w:proofErr w:type="spellEnd"/>
-      <w:r>
-        <w:t xml:space="preserve"> </w:t>
-      </w:r>
-      <w:proofErr w:type="spellStart"/>
-      <w:r>
-        <w:t>from</w:t>
-      </w:r>
-      <w:proofErr w:type="spellEnd"/>
-      <w:r>
-        <w:t xml:space="preserve"> server </w:t>
-      </w:r>
-      <w:proofErr w:type="spellStart"/>
-      <w:r>
-        <w:t>or</w:t>
-      </w:r>
-      <w:proofErr w:type="spellEnd"/>
-      <w:r>
-        <w:t xml:space="preserve"> LAN host</w:t>
-      </w:r>
-      <w:r>
-        <w:br/>
-      </w:r>
-      <w:r>
-        <w:t xml:space="preserve">Folder o </w:t>
-      </w:r>
-      <w:proofErr w:type="spellStart"/>
-      <w:r>
-        <w:t>path</w:t>
-      </w:r>
-      <w:proofErr w:type="spellEnd"/>
-      <w:r>
-        <w:t xml:space="preserve"> video -&gt; editable desde </w:t>
-      </w:r>
-      <w:proofErr w:type="spellStart"/>
-      <w:r>
-        <w:t>atencion</w:t>
-      </w:r>
-      <w:proofErr w:type="spellEnd"/>
-      <w:r>
-        <w:br/>
-      </w:r>
-      <w:proofErr w:type="spellStart"/>
-      <w:r>
-        <w:t>Need</w:t>
-      </w:r>
-      <w:proofErr w:type="spellEnd"/>
-      <w:r>
-        <w:t xml:space="preserve"> </w:t>
-      </w:r>
-      <w:proofErr w:type="spellStart"/>
-      <w:r>
-        <w:t>to</w:t>
-      </w:r>
-      <w:proofErr w:type="spellEnd"/>
-      <w:r>
-        <w:t xml:space="preserve"> </w:t>
-      </w:r>
-      <w:proofErr w:type="spellStart"/>
-      <w:r>
-        <w:t>fix</w:t>
-      </w:r>
-      <w:proofErr w:type="spellEnd"/>
-      <w:r>
-        <w:t xml:space="preserve"> </w:t>
-      </w:r>
-      <w:proofErr w:type="spellStart"/>
-      <w:r>
-        <w:t>next</w:t>
-      </w:r>
-      <w:proofErr w:type="spellEnd"/>
-      <w:r>
-        <w:t xml:space="preserve"> </w:t>
-      </w:r>
-      <w:proofErr w:type="spellStart"/>
-      <w:r>
-        <w:t>query</w:t>
-      </w:r>
-      <w:proofErr w:type="spellEnd"/>
-      <w:r>
-        <w:br/>
+        <w:t>Json handler from server or LAN host</w:t>
+      </w:r>
+      <w:r>
+        <w:br/>
+      </w:r>
+      <w:r>
+        <w:t>Folder o path video -&gt; editable desde atencion</w:t>
+      </w:r>
+      <w:r>
+        <w:br/>
+      </w:r>
+      <w:r>
+        <w:t>Need to fix next query</w:t>
+      </w:r>
+      <w:r>
+        <w:br/>
+      </w:r>
+      <w:r>
+        <w:t>Need to fix display logic to show and notify</w:t>
       </w:r>
     </w:p>
     <w:sectPr>

</xml_diff>

<commit_message>
few changes in connections and logs
</commit_message>
<xml_diff>
--- a/FALTANTES.docx
+++ b/FALTANTES.docx
@@ -14,17 +14,16 @@
       </w:r>
       <w:r>
         <w:br/>
-        <w:t>(Verificar efectos, colores y conexión)</w:t>
-      </w:r>
-      <w:r>
-        <w:br/>
-      </w:r>
-      <w:r>
-        <w:t>-redundancia con</w:t>
-      </w:r>
-      <w:r>
-        <w:br/>
-        <w:t>Colores asignados?</w:t>
+      </w:r>
+      <w:r>
+        <w:t>log ubication, modify query string to ip</w:t>
+      </w:r>
+      <w:r>
+        <w:br/>
+        <w:t>c</w:t>
+      </w:r>
+      <w:r>
+        <w:t>heck nums</w:t>
       </w:r>
       <w:r>
         <w:br/>
@@ -43,19 +42,28 @@
       </w:r>
       <w:r>
         <w:br/>
-        <w:t xml:space="preserve">-redundancia </w:t>
-      </w:r>
-      <w:r>
-        <w:t>con</w:t>
-      </w:r>
-      <w:r>
-        <w:br/>
-      </w:r>
-      <w:r>
-        <w:t xml:space="preserve">- crear </w:t>
-      </w:r>
-      <w:r>
-        <w:t>query reset</w:t>
+      </w:r>
+      <w:r>
+        <w:t>aplicar logs y modificar query</w:t>
+      </w:r>
+      <w:r>
+        <w:br/>
+      </w:r>
+      <w:r>
+        <w:t>relinkear recursos</w:t>
+      </w:r>
+      <w:r>
+        <w:t xml:space="preserve"> selector</w:t>
+      </w:r>
+      <w:r>
+        <w:br/>
+        <w:t xml:space="preserve"> acomodar ver actuales</w:t>
+      </w:r>
+      <w:r>
+        <w:br/>
+      </w:r>
+      <w:r>
+        <w:t xml:space="preserve"> ABOUT</w:t>
       </w:r>
       <w:r>
         <w:br/>
@@ -76,57 +84,26 @@
         <w:t>DISPLAY</w:t>
       </w:r>
       <w:r>
-        <w:rPr>
-          <w:b/>
-          <w:bCs/>
-          <w:sz w:val="36"/>
-          <w:szCs w:val="36"/>
-        </w:rPr>
-        <w:br/>
-      </w:r>
-      <w:r>
-        <w:t xml:space="preserve">GENERAR </w:t>
-      </w:r>
-      <w:r>
-        <w:t>CONEXIÓN, LUEGO QUERYS</w:t>
-      </w:r>
-      <w:r>
-        <w:t xml:space="preserve"> (Asegurar con)</w:t>
-      </w:r>
-      <w:r>
-        <w:br/>
-        <w:t>if (connection error) -&gt; regenerate con()</w:t>
-      </w:r>
-      <w:r>
-        <w:br/>
-      </w:r>
-      <w:r>
-        <w:t>Reproducir video</w:t>
-      </w:r>
-      <w:r>
-        <w:t xml:space="preserve"> </w:t>
-      </w:r>
-      <w:r>
-        <w:br/>
-        <w:t>Json handler from server or LAN host</w:t>
-      </w:r>
-      <w:r>
-        <w:br/>
-      </w:r>
-      <w:r>
-        <w:t>Folder o path video -&gt; editable desde atencion</w:t>
-      </w:r>
-      <w:r>
-        <w:br/>
-      </w:r>
-      <w:r>
-        <w:t>Need to fix next query</w:t>
-      </w:r>
-      <w:r>
-        <w:br/>
-      </w:r>
-      <w:r>
-        <w:t>Need to fix display logic to show and notify</w:t>
+        <w:br/>
+      </w:r>
+      <w:r>
+        <w:t>test video logic</w:t>
+      </w:r>
+      <w:r>
+        <w:br/>
+        <w:t xml:space="preserve"> aplicar logs</w:t>
+      </w:r>
+      <w:r>
+        <w:br/>
+        <w:t xml:space="preserve"> modificar query</w:t>
+      </w:r>
+      <w:r>
+        <w:br/>
+        <w:t>acomodar barra hora-fecha</w:t>
+      </w:r>
+      <w:r>
+        <w:br/>
+        <w:t>cambiar tiempos hora, clima</w:t>
       </w:r>
     </w:p>
     <w:sectPr>

</xml_diff>

<commit_message>
First real time tests
</commit_message>
<xml_diff>
--- a/FALTANTES.docx
+++ b/FALTANTES.docx
@@ -55,15 +55,24 @@
         <w:br/>
       </w:r>
       <w:r>
-        <w:t>test video logic</w:t>
-      </w:r>
-      <w:r>
-        <w:br/>
-        <w:t>Agrandar letras</w:t>
-      </w:r>
-      <w:r>
-        <w:br/>
-        <w:t>Selección primer video en compartida Ticketera\Videos</w:t>
+        <w:t xml:space="preserve">test video </w:t>
+      </w:r>
+      <w:proofErr w:type="spellStart"/>
+      <w:r>
+        <w:t>logic</w:t>
+      </w:r>
+      <w:proofErr w:type="spellEnd"/>
+      <w:r>
+        <w:br/>
+        <w:t xml:space="preserve">Selección primer video en compartida </w:t>
+      </w:r>
+      <w:proofErr w:type="spellStart"/>
+      <w:r>
+        <w:t>Ticketera</w:t>
+      </w:r>
+      <w:proofErr w:type="spellEnd"/>
+      <w:r>
+        <w:t>\Videos</w:t>
       </w:r>
       <w:r>
         <w:br/>

</xml_diff>

<commit_message>
Few changes in sound and video
</commit_message>
<xml_diff>
--- a/FALTANTES.docx
+++ b/FALTANTES.docx
@@ -1,6 +1,6 @@
 
 <file path=word/document.xml><?xml version="1.0" encoding="utf-8"?>
-<w:document xmlns:wpc="http://schemas.microsoft.com/office/word/2010/wordprocessingCanvas" xmlns:cx="http://schemas.microsoft.com/office/drawing/2014/chartex" xmlns:cx1="http://schemas.microsoft.com/office/drawing/2015/9/8/chartex" xmlns:cx2="http://schemas.microsoft.com/office/drawing/2015/10/21/chartex" xmlns:cx3="http://schemas.microsoft.com/office/drawing/2016/5/9/chartex" xmlns:cx4="http://schemas.microsoft.com/office/drawing/2016/5/10/chartex" xmlns:cx5="http://schemas.microsoft.com/office/drawing/2016/5/11/chartex" xmlns:cx6="http://schemas.microsoft.com/office/drawing/2016/5/12/chartex" xmlns:cx7="http://schemas.microsoft.com/office/drawing/2016/5/13/chartex" xmlns:cx8="http://schemas.microsoft.com/office/drawing/2016/5/14/chartex" xmlns:mc="http://schemas.openxmlformats.org/markup-compatibility/2006" xmlns:aink="http://schemas.microsoft.com/office/drawing/2016/ink" xmlns:am3d="http://schemas.microsoft.com/office/drawing/2017/model3d" xmlns:o="urn:schemas-microsoft-com:office:office" xmlns:oel="http://schemas.microsoft.com/office/2019/extlst" xmlns:r="http://schemas.openxmlformats.org/officeDocument/2006/relationships" xmlns:m="http://schemas.openxmlformats.org/officeDocument/2006/math" xmlns:v="urn:schemas-microsoft-com:vml" xmlns:wp14="http://schemas.microsoft.com/office/word/2010/wordprocessingDrawing" xmlns:wp="http://schemas.openxmlformats.org/drawingml/2006/wordprocessingDrawing" xmlns:w10="urn:schemas-microsoft-com:office:word" xmlns:w="http://schemas.openxmlformats.org/wordprocessingml/2006/main" xmlns:w14="http://schemas.microsoft.com/office/word/2010/wordml" xmlns:w15="http://schemas.microsoft.com/office/word/2012/wordml" xmlns:w16cex="http://schemas.microsoft.com/office/word/2018/wordml/cex" xmlns:w16cid="http://schemas.microsoft.com/office/word/2016/wordml/cid" xmlns:w16="http://schemas.microsoft.com/office/word/2018/wordml" xmlns:w16sdtdh="http://schemas.microsoft.com/office/word/2020/wordml/sdtdatahash" xmlns:w16se="http://schemas.microsoft.com/office/word/2015/wordml/symex" xmlns:wpg="http://schemas.microsoft.com/office/word/2010/wordprocessingGroup" xmlns:wpi="http://schemas.microsoft.com/office/word/2010/wordprocessingInk" xmlns:wne="http://schemas.microsoft.com/office/word/2006/wordml" xmlns:wps="http://schemas.microsoft.com/office/word/2010/wordprocessingShape" mc:Ignorable="w14 w15 w16se w16cid w16 w16cex w16sdtdh wp14">
+<w:document xmlns:wpc="http://schemas.microsoft.com/office/word/2010/wordprocessingCanvas" xmlns:cx="http://schemas.microsoft.com/office/drawing/2014/chartex" xmlns:cx1="http://schemas.microsoft.com/office/drawing/2015/9/8/chartex" xmlns:cx2="http://schemas.microsoft.com/office/drawing/2015/10/21/chartex" xmlns:cx3="http://schemas.microsoft.com/office/drawing/2016/5/9/chartex" xmlns:cx4="http://schemas.microsoft.com/office/drawing/2016/5/10/chartex" xmlns:cx5="http://schemas.microsoft.com/office/drawing/2016/5/11/chartex" xmlns:cx6="http://schemas.microsoft.com/office/drawing/2016/5/12/chartex" xmlns:cx7="http://schemas.microsoft.com/office/drawing/2016/5/13/chartex" xmlns:cx8="http://schemas.microsoft.com/office/drawing/2016/5/14/chartex" xmlns:mc="http://schemas.openxmlformats.org/markup-compatibility/2006" xmlns:aink="http://schemas.microsoft.com/office/drawing/2016/ink" xmlns:am3d="http://schemas.microsoft.com/office/drawing/2017/model3d" xmlns:o="urn:schemas-microsoft-com:office:office" xmlns:oel="http://schemas.microsoft.com/office/2019/extlst" xmlns:r="http://schemas.openxmlformats.org/officeDocument/2006/relationships" xmlns:m="http://schemas.openxmlformats.org/officeDocument/2006/math" xmlns:v="urn:schemas-microsoft-com:vml" xmlns:wp14="http://schemas.microsoft.com/office/word/2010/wordprocessingDrawing" xmlns:wp="http://schemas.openxmlformats.org/drawingml/2006/wordprocessingDrawing" xmlns:w10="urn:schemas-microsoft-com:office:word" xmlns:w="http://schemas.openxmlformats.org/wordprocessingml/2006/main" xmlns:w14="http://schemas.microsoft.com/office/word/2010/wordml" xmlns:w15="http://schemas.microsoft.com/office/word/2012/wordml" xmlns:w16cex="http://schemas.microsoft.com/office/word/2018/wordml/cex" xmlns:w16cid="http://schemas.microsoft.com/office/word/2016/wordml/cid" xmlns:w16="http://schemas.microsoft.com/office/word/2018/wordml" xmlns:w16du="http://schemas.microsoft.com/office/word/2023/wordml/word16du" xmlns:w16sdtdh="http://schemas.microsoft.com/office/word/2020/wordml/sdtdatahash" xmlns:w16se="http://schemas.microsoft.com/office/word/2015/wordml/symex" xmlns:wpg="http://schemas.microsoft.com/office/word/2010/wordprocessingGroup" xmlns:wpi="http://schemas.microsoft.com/office/word/2010/wordprocessingInk" xmlns:wne="http://schemas.microsoft.com/office/word/2006/wordml" xmlns:wps="http://schemas.microsoft.com/office/word/2010/wordprocessingShape" mc:Ignorable="w14 w15 w16se w16cid w16 w16cex w16sdtdh w16du wp14">
   <w:body>
     <w:p>
       <w:r>
@@ -53,34 +53,10 @@
       </w:r>
       <w:r>
         <w:br/>
-      </w:r>
-      <w:r>
-        <w:t xml:space="preserve">test video </w:t>
-      </w:r>
-      <w:proofErr w:type="spellStart"/>
-      <w:r>
-        <w:t>logic</w:t>
-      </w:r>
-      <w:proofErr w:type="spellEnd"/>
-      <w:r>
-        <w:br/>
-        <w:t xml:space="preserve">Selección primer video en compartida </w:t>
-      </w:r>
-      <w:proofErr w:type="spellStart"/>
-      <w:r>
-        <w:t>Ticketera</w:t>
-      </w:r>
-      <w:proofErr w:type="spellEnd"/>
-      <w:r>
-        <w:t>\Videos</w:t>
-      </w:r>
-      <w:r>
-        <w:br/>
-        <w:t>acomodar barra hora-fecha</w:t>
-      </w:r>
-      <w:r>
-        <w:br/>
-        <w:t>cambiar tiempos hora, clima</w:t>
+        <w:t>Selección primer video en compartida Ticketera\Videos</w:t>
+      </w:r>
+      <w:r>
+        <w:br/>
       </w:r>
     </w:p>
     <w:sectPr>
@@ -94,7 +70,7 @@
 </file>
 
 <file path=word/styles.xml><?xml version="1.0" encoding="utf-8"?>
-<w:styles xmlns:mc="http://schemas.openxmlformats.org/markup-compatibility/2006" xmlns:r="http://schemas.openxmlformats.org/officeDocument/2006/relationships" xmlns:w="http://schemas.openxmlformats.org/wordprocessingml/2006/main" xmlns:w14="http://schemas.microsoft.com/office/word/2010/wordml" xmlns:w15="http://schemas.microsoft.com/office/word/2012/wordml" xmlns:w16cex="http://schemas.microsoft.com/office/word/2018/wordml/cex" xmlns:w16cid="http://schemas.microsoft.com/office/word/2016/wordml/cid" xmlns:w16="http://schemas.microsoft.com/office/word/2018/wordml" xmlns:w16sdtdh="http://schemas.microsoft.com/office/word/2020/wordml/sdtdatahash" xmlns:w16se="http://schemas.microsoft.com/office/word/2015/wordml/symex" mc:Ignorable="w14 w15 w16se w16cid w16 w16cex w16sdtdh">
+<w:styles xmlns:mc="http://schemas.openxmlformats.org/markup-compatibility/2006" xmlns:r="http://schemas.openxmlformats.org/officeDocument/2006/relationships" xmlns:w="http://schemas.openxmlformats.org/wordprocessingml/2006/main" xmlns:w14="http://schemas.microsoft.com/office/word/2010/wordml" xmlns:w15="http://schemas.microsoft.com/office/word/2012/wordml" xmlns:w16cex="http://schemas.microsoft.com/office/word/2018/wordml/cex" xmlns:w16cid="http://schemas.microsoft.com/office/word/2016/wordml/cid" xmlns:w16="http://schemas.microsoft.com/office/word/2018/wordml" xmlns:w16du="http://schemas.microsoft.com/office/word/2023/wordml/word16du" xmlns:w16sdtdh="http://schemas.microsoft.com/office/word/2020/wordml/sdtdatahash" xmlns:w16se="http://schemas.microsoft.com/office/word/2015/wordml/symex" mc:Ignorable="w14 w15 w16se w16cid w16 w16cex w16sdtdh w16du">
   <w:docDefaults>
     <w:rPrDefault>
       <w:rPr>

</xml_diff>